<commit_message>
JS Syntax Fundamentals - Exercises
</commit_message>
<xml_diff>
--- a/01-JSSyntaxFundamentals-Lab/terms.docx
+++ b/01-JSSyntaxFundamentals-Lab/terms.docx
@@ -8187,14 +8187,7 @@
           <w:bCs/>
           <w:noProof/>
         </w:rPr>
-        <w:t xml:space="preserve"> </w:t>
-      </w:r>
-      <w:r>
-        <w:rPr>
-          <w:bCs/>
-          <w:noProof/>
-        </w:rPr>
-        <w:t>a</w:t>
+        <w:t xml:space="preserve"> a</w:t>
       </w:r>
       <w:r>
         <w:rPr>
@@ -8233,14 +8226,1476 @@
     </w:p>
     <w:p>
       <w:pPr>
+        <w:pStyle w:val="2"/>
+        <w:numPr>
+          <w:ilvl w:val="0"/>
+          <w:numId w:val="41"/>
+        </w:numPr>
+        <w:rPr>
+          <w:lang w:val="bg-BG"/>
+        </w:rPr>
+      </w:pPr>
+      <w:r>
+        <w:lastRenderedPageBreak/>
+        <w:t>Substring</w:t>
+      </w:r>
+    </w:p>
+    <w:p>
+      <w:pPr>
+        <w:rPr>
+          <w:lang w:val="bg-BG"/>
+        </w:rPr>
+      </w:pPr>
+      <w:r>
+        <w:t xml:space="preserve">Write a function that </w:t>
+      </w:r>
+      <w:r>
+        <w:rPr>
+          <w:b/>
+        </w:rPr>
+        <w:t>receives a string</w:t>
+      </w:r>
+      <w:r>
+        <w:t xml:space="preserve"> and </w:t>
+      </w:r>
+      <w:r>
+        <w:rPr>
+          <w:b/>
+        </w:rPr>
+        <w:t>two numbers</w:t>
+      </w:r>
+      <w:r>
+        <w:t xml:space="preserve">. The numbers will be a </w:t>
+      </w:r>
+      <w:r>
+        <w:rPr>
+          <w:b/>
+        </w:rPr>
+        <w:t>starting index</w:t>
+      </w:r>
+      <w:r>
+        <w:t xml:space="preserve"> and </w:t>
+      </w:r>
+      <w:r>
+        <w:rPr>
+          <w:b/>
+        </w:rPr>
+        <w:t>count</w:t>
+      </w:r>
+      <w:r>
+        <w:t xml:space="preserve"> of elements to substring. Print the result.</w:t>
+      </w:r>
+    </w:p>
+    <w:p>
+      <w:pPr>
+        <w:pStyle w:val="3"/>
+        <w:rPr>
+          <w:lang w:val="bg-BG"/>
+        </w:rPr>
+      </w:pPr>
+      <w:r>
+        <w:t>Input / Output</w:t>
+      </w:r>
+    </w:p>
+    <w:tbl>
+      <w:tblPr>
+        <w:tblStyle w:val="af"/>
+        <w:tblW w:w="3932" w:type="dxa"/>
+        <w:tblInd w:w="23" w:type="dxa"/>
+        <w:tblLayout w:type="fixed"/>
+        <w:tblCellMar>
+          <w:top w:w="57" w:type="dxa"/>
+          <w:left w:w="85" w:type="dxa"/>
+          <w:bottom w:w="57" w:type="dxa"/>
+          <w:right w:w="85" w:type="dxa"/>
+        </w:tblCellMar>
+        <w:tblLook w:val="04A0" w:firstRow="1" w:lastRow="0" w:firstColumn="1" w:lastColumn="0" w:noHBand="0" w:noVBand="1"/>
+      </w:tblPr>
+      <w:tblGrid>
+        <w:gridCol w:w="2570"/>
+        <w:gridCol w:w="1362"/>
+      </w:tblGrid>
+      <w:tr>
+        <w:tc>
+          <w:tcPr>
+            <w:tcW w:w="2570" w:type="dxa"/>
+            <w:shd w:val="clear" w:color="auto" w:fill="D9D9D9" w:themeFill="background1" w:themeFillShade="D9"/>
+            <w:vAlign w:val="center"/>
+          </w:tcPr>
+          <w:p>
+            <w:pPr>
+              <w:spacing w:before="0" w:after="0"/>
+              <w:jc w:val="center"/>
+              <w:rPr>
+                <w:b/>
+              </w:rPr>
+            </w:pPr>
+            <w:r>
+              <w:rPr>
+                <w:b/>
+              </w:rPr>
+              <w:t>Input</w:t>
+            </w:r>
+          </w:p>
+        </w:tc>
+        <w:tc>
+          <w:tcPr>
+            <w:tcW w:w="1362" w:type="dxa"/>
+            <w:shd w:val="clear" w:color="auto" w:fill="D9D9D9" w:themeFill="background1" w:themeFillShade="D9"/>
+            <w:vAlign w:val="center"/>
+          </w:tcPr>
+          <w:p>
+            <w:pPr>
+              <w:spacing w:before="0" w:after="0"/>
+              <w:jc w:val="center"/>
+              <w:rPr>
+                <w:b/>
+              </w:rPr>
+            </w:pPr>
+            <w:r>
+              <w:rPr>
+                <w:b/>
+              </w:rPr>
+              <w:t>Output</w:t>
+            </w:r>
+          </w:p>
+        </w:tc>
+      </w:tr>
+      <w:tr>
+        <w:tc>
+          <w:tcPr>
+            <w:tcW w:w="2570" w:type="dxa"/>
+            <w:vAlign w:val="center"/>
+          </w:tcPr>
+          <w:p>
+            <w:pPr>
+              <w:shd w:val="clear" w:color="auto" w:fill="FFFFFF"/>
+              <w:tabs>
+                <w:tab w:val="left" w:pos="916"/>
+                <w:tab w:val="left" w:pos="1832"/>
+                <w:tab w:val="left" w:pos="2748"/>
+                <w:tab w:val="left" w:pos="3664"/>
+                <w:tab w:val="left" w:pos="4580"/>
+                <w:tab w:val="left" w:pos="5496"/>
+                <w:tab w:val="left" w:pos="6412"/>
+                <w:tab w:val="left" w:pos="7328"/>
+                <w:tab w:val="left" w:pos="8244"/>
+                <w:tab w:val="left" w:pos="9160"/>
+                <w:tab w:val="left" w:pos="10076"/>
+                <w:tab w:val="left" w:pos="10992"/>
+                <w:tab w:val="left" w:pos="11908"/>
+                <w:tab w:val="left" w:pos="12824"/>
+                <w:tab w:val="left" w:pos="13740"/>
+                <w:tab w:val="left" w:pos="14656"/>
+              </w:tabs>
+              <w:spacing w:before="0" w:after="0"/>
+              <w:rPr>
+                <w:rFonts w:ascii="Consolas" w:eastAsia="Times New Roman" w:hAnsi="Consolas" w:cstheme="minorHAnsi"/>
+                <w:noProof/>
+                <w:color w:val="000000"/>
+              </w:rPr>
+            </w:pPr>
+            <w:r>
+              <w:rPr>
+                <w:rFonts w:ascii="Consolas" w:eastAsia="Times New Roman" w:hAnsi="Consolas" w:cstheme="minorHAnsi"/>
+                <w:noProof/>
+                <w:color w:val="000000"/>
+              </w:rPr>
+              <w:t>'</w:t>
+            </w:r>
+            <w:r>
+              <w:rPr>
+                <w:rFonts w:ascii="Consolas" w:eastAsia="Times New Roman" w:hAnsi="Consolas" w:cstheme="minorHAnsi"/>
+                <w:noProof/>
+                <w:color w:val="000000"/>
+              </w:rPr>
+              <w:t>ASent</w:t>
+            </w:r>
+            <w:r>
+              <w:rPr>
+                <w:rFonts w:ascii="Consolas" w:eastAsia="Times New Roman" w:hAnsi="Consolas" w:cstheme="minorHAnsi"/>
+                <w:noProof/>
+                <w:color w:val="000000"/>
+              </w:rPr>
+              <w:t>e</w:t>
+            </w:r>
+            <w:r>
+              <w:rPr>
+                <w:rFonts w:ascii="Consolas" w:eastAsia="Times New Roman" w:hAnsi="Consolas" w:cstheme="minorHAnsi"/>
+                <w:noProof/>
+                <w:color w:val="000000"/>
+              </w:rPr>
+              <w:t>nce</w:t>
+            </w:r>
+            <w:r>
+              <w:rPr>
+                <w:rFonts w:ascii="Consolas" w:eastAsia="Times New Roman" w:hAnsi="Consolas" w:cstheme="minorHAnsi"/>
+                <w:noProof/>
+                <w:color w:val="000000"/>
+              </w:rPr>
+              <w:t>'</w:t>
+            </w:r>
+            <w:r>
+              <w:rPr>
+                <w:rFonts w:ascii="Consolas" w:eastAsia="Times New Roman" w:hAnsi="Consolas" w:cstheme="minorHAnsi"/>
+                <w:noProof/>
+                <w:color w:val="000000"/>
+              </w:rPr>
+              <w:t>, 1, 8</w:t>
+            </w:r>
+          </w:p>
+        </w:tc>
+        <w:tc>
+          <w:tcPr>
+            <w:tcW w:w="1362" w:type="dxa"/>
+            <w:vAlign w:val="center"/>
+          </w:tcPr>
+          <w:p>
+            <w:pPr>
+              <w:spacing w:before="0" w:after="0"/>
+              <w:rPr>
+                <w:rFonts w:ascii="Consolas" w:hAnsi="Consolas" w:cstheme="minorHAnsi"/>
+                <w:noProof/>
+              </w:rPr>
+            </w:pPr>
+            <w:r>
+              <w:rPr>
+                <w:rFonts w:ascii="Consolas" w:hAnsi="Consolas" w:cstheme="minorHAnsi"/>
+                <w:noProof/>
+              </w:rPr>
+              <w:t>Sent</w:t>
+            </w:r>
+            <w:r>
+              <w:rPr>
+                <w:rFonts w:ascii="Consolas" w:hAnsi="Consolas" w:cstheme="minorHAnsi"/>
+                <w:noProof/>
+              </w:rPr>
+              <w:t>e</w:t>
+            </w:r>
+            <w:r>
+              <w:rPr>
+                <w:rFonts w:ascii="Consolas" w:hAnsi="Consolas" w:cstheme="minorHAnsi"/>
+                <w:noProof/>
+              </w:rPr>
+              <w:t>nce</w:t>
+            </w:r>
+          </w:p>
+        </w:tc>
+      </w:tr>
+      <w:tr>
+        <w:tc>
+          <w:tcPr>
+            <w:tcW w:w="2570" w:type="dxa"/>
+            <w:vAlign w:val="center"/>
+          </w:tcPr>
+          <w:p>
+            <w:pPr>
+              <w:shd w:val="clear" w:color="auto" w:fill="FFFFFF"/>
+              <w:tabs>
+                <w:tab w:val="left" w:pos="916"/>
+                <w:tab w:val="left" w:pos="1832"/>
+                <w:tab w:val="left" w:pos="2748"/>
+                <w:tab w:val="left" w:pos="3664"/>
+                <w:tab w:val="left" w:pos="4580"/>
+                <w:tab w:val="left" w:pos="5496"/>
+                <w:tab w:val="left" w:pos="6412"/>
+                <w:tab w:val="left" w:pos="7328"/>
+                <w:tab w:val="left" w:pos="8244"/>
+                <w:tab w:val="left" w:pos="9160"/>
+                <w:tab w:val="left" w:pos="10076"/>
+                <w:tab w:val="left" w:pos="10992"/>
+                <w:tab w:val="left" w:pos="11908"/>
+                <w:tab w:val="left" w:pos="12824"/>
+                <w:tab w:val="left" w:pos="13740"/>
+                <w:tab w:val="left" w:pos="14656"/>
+              </w:tabs>
+              <w:spacing w:before="0" w:after="0"/>
+              <w:rPr>
+                <w:rFonts w:ascii="Consolas" w:eastAsia="Times New Roman" w:hAnsi="Consolas" w:cstheme="minorHAnsi"/>
+                <w:noProof/>
+                <w:color w:val="000000"/>
+              </w:rPr>
+            </w:pPr>
+            <w:r>
+              <w:rPr>
+                <w:rFonts w:ascii="Consolas" w:eastAsia="Times New Roman" w:hAnsi="Consolas" w:cstheme="minorHAnsi"/>
+                <w:noProof/>
+                <w:color w:val="000000"/>
+              </w:rPr>
+              <w:t>'SkipWord', 4, 7</w:t>
+            </w:r>
+          </w:p>
+        </w:tc>
+        <w:tc>
+          <w:tcPr>
+            <w:tcW w:w="1362" w:type="dxa"/>
+            <w:vAlign w:val="center"/>
+          </w:tcPr>
+          <w:p>
+            <w:pPr>
+              <w:spacing w:before="0" w:after="0"/>
+              <w:rPr>
+                <w:rFonts w:ascii="Consolas" w:hAnsi="Consolas" w:cstheme="minorHAnsi"/>
+                <w:noProof/>
+              </w:rPr>
+            </w:pPr>
+            <w:r>
+              <w:rPr>
+                <w:rFonts w:ascii="Consolas" w:hAnsi="Consolas" w:cstheme="minorHAnsi"/>
+                <w:noProof/>
+              </w:rPr>
+              <w:t>Word</w:t>
+            </w:r>
+          </w:p>
+        </w:tc>
+      </w:tr>
+    </w:tbl>
+    <w:p>
+      <w:pPr>
+        <w:pStyle w:val="3"/>
+        <w:rPr>
+          <w:lang w:val="bg-BG"/>
+        </w:rPr>
+      </w:pPr>
+      <w:r>
+        <w:t>Hints</w:t>
+      </w:r>
+    </w:p>
+    <w:p>
+      <w:pPr>
+        <w:rPr>
+          <w:lang w:val="bg-BG"/>
+        </w:rPr>
+      </w:pPr>
+      <w:r>
+        <w:t xml:space="preserve">Create a new string that takes the needed </w:t>
+      </w:r>
+      <w:proofErr w:type="gramStart"/>
+      <w:r>
+        <w:t>amount</w:t>
+      </w:r>
+      <w:proofErr w:type="gramEnd"/>
+      <w:r>
+        <w:t xml:space="preserve"> of elements from the given string.</w:t>
+      </w:r>
+    </w:p>
+    <w:p>
+      <w:pPr>
+        <w:rPr>
+          <w:lang w:val="bg-BG"/>
+        </w:rPr>
+      </w:pPr>
+      <w:r>
+        <w:rPr>
+          <w:noProof/>
+          <w:lang w:val="bg-BG" w:eastAsia="bg-BG"/>
+        </w:rPr>
+        <w:drawing>
+          <wp:inline distT="0" distB="0" distL="0" distR="0" wp14:anchorId="22DCFA6F" wp14:editId="12804699">
+            <wp:extent cx="3977640" cy="1146886"/>
+            <wp:effectExtent l="19050" t="19050" r="3810" b="0"/>
+            <wp:docPr id="11" name="Картина 11"/>
+            <wp:cNvGraphicFramePr>
+              <a:graphicFrameLocks xmlns:a="http://schemas.openxmlformats.org/drawingml/2006/main" noChangeAspect="1"/>
+            </wp:cNvGraphicFramePr>
+            <a:graphic xmlns:a="http://schemas.openxmlformats.org/drawingml/2006/main">
+              <a:graphicData uri="http://schemas.openxmlformats.org/drawingml/2006/picture">
+                <pic:pic xmlns:pic="http://schemas.openxmlformats.org/drawingml/2006/picture">
+                  <pic:nvPicPr>
+                    <pic:cNvPr id="6" name="Screenshot_2.png"/>
+                    <pic:cNvPicPr/>
+                  </pic:nvPicPr>
+                  <pic:blipFill>
+                    <a:blip r:embed="rId37">
+                      <a:extLst>
+                        <a:ext uri="{28A0092B-C50C-407E-A947-70E740481C1C}">
+                          <a14:useLocalDpi xmlns:a14="http://schemas.microsoft.com/office/drawing/2010/main" val="0"/>
+                        </a:ext>
+                      </a:extLst>
+                    </a:blip>
+                    <a:stretch>
+                      <a:fillRect/>
+                    </a:stretch>
+                  </pic:blipFill>
+                  <pic:spPr>
+                    <a:xfrm>
+                      <a:off x="0" y="0"/>
+                      <a:ext cx="3984213" cy="1148781"/>
+                    </a:xfrm>
+                    <a:prstGeom prst="rect">
+                      <a:avLst/>
+                    </a:prstGeom>
+                    <a:ln>
+                      <a:solidFill>
+                        <a:schemeClr val="tx2">
+                          <a:lumMod val="50000"/>
+                        </a:schemeClr>
+                      </a:solidFill>
+                    </a:ln>
+                  </pic:spPr>
+                </pic:pic>
+              </a:graphicData>
+            </a:graphic>
+          </wp:inline>
+        </w:drawing>
+      </w:r>
+    </w:p>
+    <w:p>
+      <w:pPr>
+        <w:pStyle w:val="2"/>
+        <w:numPr>
+          <w:ilvl w:val="0"/>
+          <w:numId w:val="41"/>
+        </w:numPr>
+        <w:rPr>
+          <w:lang w:val="bg-BG"/>
+        </w:rPr>
+      </w:pPr>
+      <w:r>
+        <w:t>Censored Words</w:t>
+      </w:r>
+    </w:p>
+    <w:p>
+      <w:pPr>
+        <w:rPr>
+          <w:lang w:val="bg-BG"/>
+        </w:rPr>
+      </w:pPr>
+      <w:r>
+        <w:t xml:space="preserve">Write a function that </w:t>
+      </w:r>
+      <w:r>
+        <w:rPr>
+          <w:b/>
+        </w:rPr>
+        <w:t>receives a text as</w:t>
+      </w:r>
+      <w:r>
+        <w:t xml:space="preserve"> a first parameter </w:t>
+      </w:r>
+      <w:r>
+        <w:t xml:space="preserve">and a </w:t>
+      </w:r>
+      <w:r>
+        <w:rPr>
+          <w:b/>
+        </w:rPr>
+        <w:t>single word</w:t>
+      </w:r>
+      <w:r>
+        <w:t xml:space="preserve"> as a second. Find </w:t>
+      </w:r>
+      <w:r>
+        <w:rPr>
+          <w:b/>
+        </w:rPr>
+        <w:t>all occurrences</w:t>
+      </w:r>
+      <w:r>
+        <w:t xml:space="preserve"> of that word in the text and replace them with the corresponding count of</w:t>
+      </w:r>
+      <w:r>
+        <w:rPr>
+          <w:lang w:val="bg-BG"/>
+        </w:rPr>
+        <w:t xml:space="preserve"> </w:t>
+      </w:r>
+      <w:r>
+        <w:rPr>
+          <w:b/>
+        </w:rPr>
+        <w:t>'</w:t>
+      </w:r>
+      <w:r>
+        <w:rPr>
+          <w:rFonts w:ascii="Consolas" w:hAnsi="Consolas"/>
+          <w:b/>
+          <w:noProof/>
+        </w:rPr>
+        <w:t>*</w:t>
+      </w:r>
+      <w:r>
+        <w:rPr>
+          <w:b/>
+        </w:rPr>
+        <w:t>'</w:t>
+      </w:r>
+      <w:r>
+        <w:t>.</w:t>
+      </w:r>
+    </w:p>
+    <w:p>
+      <w:pPr>
+        <w:pStyle w:val="3"/>
+        <w:rPr>
+          <w:lang w:val="bg-BG"/>
+        </w:rPr>
+      </w:pPr>
+      <w:r>
+        <w:t>Input / Output</w:t>
+      </w:r>
+    </w:p>
+    <w:tbl>
+      <w:tblPr>
+        <w:tblStyle w:val="af"/>
+        <w:tblW w:w="8612" w:type="dxa"/>
+        <w:tblInd w:w="23" w:type="dxa"/>
+        <w:tblCellMar>
+          <w:top w:w="57" w:type="dxa"/>
+          <w:left w:w="85" w:type="dxa"/>
+          <w:bottom w:w="57" w:type="dxa"/>
+          <w:right w:w="85" w:type="dxa"/>
+        </w:tblCellMar>
+        <w:tblLook w:val="04A0" w:firstRow="1" w:lastRow="0" w:firstColumn="1" w:lastColumn="0" w:noHBand="0" w:noVBand="1"/>
+      </w:tblPr>
+      <w:tblGrid>
+        <w:gridCol w:w="4472"/>
+        <w:gridCol w:w="4140"/>
+      </w:tblGrid>
+      <w:tr>
+        <w:trPr>
+          <w:trHeight w:val="428"/>
+        </w:trPr>
+        <w:tc>
+          <w:tcPr>
+            <w:tcW w:w="4472" w:type="dxa"/>
+            <w:shd w:val="clear" w:color="auto" w:fill="D9D9D9" w:themeFill="background1" w:themeFillShade="D9"/>
+            <w:vAlign w:val="center"/>
+          </w:tcPr>
+          <w:p>
+            <w:pPr>
+              <w:spacing w:before="0" w:after="0"/>
+              <w:jc w:val="center"/>
+              <w:rPr>
+                <w:b/>
+              </w:rPr>
+            </w:pPr>
+            <w:r>
+              <w:rPr>
+                <w:b/>
+              </w:rPr>
+              <w:t>Input</w:t>
+            </w:r>
+          </w:p>
+        </w:tc>
+        <w:tc>
+          <w:tcPr>
+            <w:tcW w:w="4140" w:type="dxa"/>
+            <w:shd w:val="clear" w:color="auto" w:fill="D9D9D9" w:themeFill="background1" w:themeFillShade="D9"/>
+            <w:vAlign w:val="center"/>
+          </w:tcPr>
+          <w:p>
+            <w:pPr>
+              <w:spacing w:before="0" w:after="0"/>
+              <w:jc w:val="center"/>
+              <w:rPr>
+                <w:b/>
+              </w:rPr>
+            </w:pPr>
+            <w:r>
+              <w:rPr>
+                <w:b/>
+              </w:rPr>
+              <w:t>Output</w:t>
+            </w:r>
+          </w:p>
+        </w:tc>
+      </w:tr>
+      <w:tr>
+        <w:tc>
+          <w:tcPr>
+            <w:tcW w:w="4472" w:type="dxa"/>
+            <w:vAlign w:val="center"/>
+          </w:tcPr>
+          <w:p>
+            <w:pPr>
+              <w:shd w:val="clear" w:color="auto" w:fill="FFFFFF"/>
+              <w:tabs>
+                <w:tab w:val="left" w:pos="916"/>
+                <w:tab w:val="left" w:pos="1832"/>
+                <w:tab w:val="left" w:pos="2748"/>
+                <w:tab w:val="left" w:pos="3664"/>
+                <w:tab w:val="left" w:pos="4580"/>
+                <w:tab w:val="left" w:pos="5496"/>
+                <w:tab w:val="left" w:pos="6412"/>
+                <w:tab w:val="left" w:pos="7328"/>
+                <w:tab w:val="left" w:pos="8244"/>
+                <w:tab w:val="left" w:pos="9160"/>
+                <w:tab w:val="left" w:pos="10076"/>
+                <w:tab w:val="left" w:pos="10992"/>
+                <w:tab w:val="left" w:pos="11908"/>
+                <w:tab w:val="left" w:pos="12824"/>
+                <w:tab w:val="left" w:pos="13740"/>
+                <w:tab w:val="left" w:pos="14656"/>
+              </w:tabs>
+              <w:spacing w:before="0" w:after="0"/>
+              <w:rPr>
+                <w:rFonts w:ascii="Consolas" w:eastAsia="Times New Roman" w:hAnsi="Consolas" w:cstheme="minorHAnsi"/>
+                <w:noProof/>
+                <w:color w:val="000000"/>
+              </w:rPr>
+            </w:pPr>
+            <w:r>
+              <w:rPr>
+                <w:rFonts w:ascii="Consolas" w:eastAsia="Times New Roman" w:hAnsi="Consolas" w:cstheme="minorHAnsi"/>
+                <w:noProof/>
+                <w:color w:val="000000"/>
+              </w:rPr>
+              <w:t>'</w:t>
+            </w:r>
+            <w:r>
+              <w:rPr>
+                <w:rFonts w:ascii="Consolas" w:eastAsia="Times New Roman" w:hAnsi="Consolas" w:cstheme="minorHAnsi"/>
+                <w:noProof/>
+                <w:color w:val="000000"/>
+              </w:rPr>
+              <w:t>A small sentence with some words</w:t>
+            </w:r>
+            <w:r>
+              <w:rPr>
+                <w:rFonts w:ascii="Consolas" w:eastAsia="Times New Roman" w:hAnsi="Consolas" w:cstheme="minorHAnsi"/>
+                <w:noProof/>
+                <w:color w:val="000000"/>
+              </w:rPr>
+              <w:t>'</w:t>
+            </w:r>
+            <w:r>
+              <w:rPr>
+                <w:rFonts w:ascii="Consolas" w:eastAsia="Times New Roman" w:hAnsi="Consolas" w:cstheme="minorHAnsi"/>
+                <w:noProof/>
+                <w:color w:val="000000"/>
+              </w:rPr>
+              <w:t xml:space="preserve">, </w:t>
+            </w:r>
+            <w:r>
+              <w:rPr>
+                <w:rFonts w:ascii="Consolas" w:eastAsia="Times New Roman" w:hAnsi="Consolas" w:cstheme="minorHAnsi"/>
+                <w:noProof/>
+                <w:color w:val="000000"/>
+              </w:rPr>
+              <w:t>'</w:t>
+            </w:r>
+            <w:r>
+              <w:rPr>
+                <w:rFonts w:ascii="Consolas" w:eastAsia="Times New Roman" w:hAnsi="Consolas" w:cstheme="minorHAnsi"/>
+                <w:noProof/>
+                <w:color w:val="000000"/>
+              </w:rPr>
+              <w:t>small</w:t>
+            </w:r>
+            <w:r>
+              <w:rPr>
+                <w:rFonts w:ascii="Consolas" w:eastAsia="Times New Roman" w:hAnsi="Consolas" w:cstheme="minorHAnsi"/>
+                <w:noProof/>
+                <w:color w:val="000000"/>
+              </w:rPr>
+              <w:t>'</w:t>
+            </w:r>
+          </w:p>
+        </w:tc>
+        <w:tc>
+          <w:tcPr>
+            <w:tcW w:w="4140" w:type="dxa"/>
+            <w:vAlign w:val="center"/>
+          </w:tcPr>
+          <w:p>
+            <w:pPr>
+              <w:shd w:val="clear" w:color="auto" w:fill="FFFFFF"/>
+              <w:tabs>
+                <w:tab w:val="left" w:pos="916"/>
+                <w:tab w:val="left" w:pos="1832"/>
+                <w:tab w:val="left" w:pos="2748"/>
+                <w:tab w:val="left" w:pos="3664"/>
+                <w:tab w:val="left" w:pos="4580"/>
+                <w:tab w:val="left" w:pos="5496"/>
+                <w:tab w:val="left" w:pos="6412"/>
+                <w:tab w:val="left" w:pos="7328"/>
+                <w:tab w:val="left" w:pos="8244"/>
+                <w:tab w:val="left" w:pos="9160"/>
+                <w:tab w:val="left" w:pos="10076"/>
+                <w:tab w:val="left" w:pos="10992"/>
+                <w:tab w:val="left" w:pos="11908"/>
+                <w:tab w:val="left" w:pos="12824"/>
+                <w:tab w:val="left" w:pos="13740"/>
+                <w:tab w:val="left" w:pos="14656"/>
+              </w:tabs>
+              <w:spacing w:before="0" w:after="0"/>
+              <w:rPr>
+                <w:rFonts w:ascii="Consolas" w:eastAsia="Times New Roman" w:hAnsi="Consolas" w:cstheme="minorHAnsi"/>
+                <w:noProof/>
+                <w:color w:val="000000"/>
+              </w:rPr>
+            </w:pPr>
+            <w:r>
+              <w:rPr>
+                <w:rFonts w:ascii="Consolas" w:eastAsia="Times New Roman" w:hAnsi="Consolas" w:cstheme="minorHAnsi"/>
+                <w:noProof/>
+                <w:color w:val="000000"/>
+              </w:rPr>
+              <w:t>A ***** sentence with some words</w:t>
+            </w:r>
+          </w:p>
+        </w:tc>
+      </w:tr>
+      <w:tr>
+        <w:tc>
+          <w:tcPr>
+            <w:tcW w:w="4472" w:type="dxa"/>
+            <w:vAlign w:val="center"/>
+          </w:tcPr>
+          <w:p>
+            <w:pPr>
+              <w:shd w:val="clear" w:color="auto" w:fill="FFFFFF"/>
+              <w:tabs>
+                <w:tab w:val="left" w:pos="916"/>
+                <w:tab w:val="left" w:pos="1832"/>
+                <w:tab w:val="left" w:pos="2748"/>
+                <w:tab w:val="left" w:pos="3664"/>
+                <w:tab w:val="left" w:pos="4580"/>
+                <w:tab w:val="left" w:pos="5496"/>
+                <w:tab w:val="left" w:pos="6412"/>
+                <w:tab w:val="left" w:pos="7328"/>
+                <w:tab w:val="left" w:pos="8244"/>
+                <w:tab w:val="left" w:pos="9160"/>
+                <w:tab w:val="left" w:pos="10076"/>
+                <w:tab w:val="left" w:pos="10992"/>
+                <w:tab w:val="left" w:pos="11908"/>
+                <w:tab w:val="left" w:pos="12824"/>
+                <w:tab w:val="left" w:pos="13740"/>
+                <w:tab w:val="left" w:pos="14656"/>
+              </w:tabs>
+              <w:spacing w:before="0" w:after="0"/>
+              <w:rPr>
+                <w:rFonts w:ascii="Consolas" w:eastAsia="Times New Roman" w:hAnsi="Consolas" w:cstheme="minorHAnsi"/>
+                <w:noProof/>
+                <w:color w:val="000000"/>
+              </w:rPr>
+            </w:pPr>
+            <w:r>
+              <w:rPr>
+                <w:rFonts w:ascii="Consolas" w:eastAsia="Times New Roman" w:hAnsi="Consolas" w:cstheme="minorHAnsi"/>
+                <w:noProof/>
+                <w:color w:val="000000"/>
+              </w:rPr>
+              <w:t>'Find the hidden word', 'hidden'</w:t>
+            </w:r>
+          </w:p>
+        </w:tc>
+        <w:tc>
+          <w:tcPr>
+            <w:tcW w:w="4140" w:type="dxa"/>
+            <w:vAlign w:val="center"/>
+          </w:tcPr>
+          <w:p>
+            <w:pPr>
+              <w:shd w:val="clear" w:color="auto" w:fill="FFFFFF"/>
+              <w:tabs>
+                <w:tab w:val="left" w:pos="916"/>
+                <w:tab w:val="left" w:pos="1832"/>
+                <w:tab w:val="left" w:pos="2748"/>
+                <w:tab w:val="left" w:pos="3664"/>
+                <w:tab w:val="left" w:pos="4580"/>
+                <w:tab w:val="left" w:pos="5496"/>
+                <w:tab w:val="left" w:pos="6412"/>
+                <w:tab w:val="left" w:pos="7328"/>
+                <w:tab w:val="left" w:pos="8244"/>
+                <w:tab w:val="left" w:pos="9160"/>
+                <w:tab w:val="left" w:pos="10076"/>
+                <w:tab w:val="left" w:pos="10992"/>
+                <w:tab w:val="left" w:pos="11908"/>
+                <w:tab w:val="left" w:pos="12824"/>
+                <w:tab w:val="left" w:pos="13740"/>
+                <w:tab w:val="left" w:pos="14656"/>
+              </w:tabs>
+              <w:spacing w:before="0" w:after="0"/>
+              <w:rPr>
+                <w:rFonts w:ascii="Consolas" w:eastAsia="Times New Roman" w:hAnsi="Consolas" w:cstheme="minorHAnsi"/>
+                <w:noProof/>
+                <w:color w:val="000000"/>
+              </w:rPr>
+            </w:pPr>
+            <w:r>
+              <w:rPr>
+                <w:rFonts w:ascii="Consolas" w:eastAsia="Times New Roman" w:hAnsi="Consolas" w:cstheme="minorHAnsi"/>
+                <w:noProof/>
+                <w:color w:val="000000"/>
+              </w:rPr>
+              <w:t>Find the ****** word</w:t>
+            </w:r>
+          </w:p>
+        </w:tc>
+      </w:tr>
+    </w:tbl>
+    <w:p>
+      <w:pPr>
+        <w:pStyle w:val="3"/>
+        <w:rPr>
+          <w:lang w:val="bg-BG"/>
+        </w:rPr>
+      </w:pPr>
+      <w:r>
+        <w:t>Hints</w:t>
+      </w:r>
+    </w:p>
+    <w:p>
+      <w:pPr>
+        <w:rPr>
+          <w:lang w:val="bg-BG"/>
+        </w:rPr>
+      </w:pPr>
+      <w:r>
+        <w:t>Save the new text in a new variable.</w:t>
+      </w:r>
+    </w:p>
+    <w:p>
+      <w:pPr>
+        <w:rPr>
+          <w:lang w:val="bg-BG"/>
+        </w:rPr>
+      </w:pPr>
+      <w:r>
+        <w:rPr>
+          <w:noProof/>
+          <w:lang w:val="bg-BG" w:eastAsia="bg-BG"/>
+        </w:rPr>
+        <w:drawing>
+          <wp:inline distT="0" distB="0" distL="0" distR="0" wp14:anchorId="39DA7BC1" wp14:editId="0DCA7089">
+            <wp:extent cx="4709160" cy="1421522"/>
+            <wp:effectExtent l="19050" t="19050" r="0" b="7620"/>
+            <wp:docPr id="12" name="Картина 12"/>
+            <wp:cNvGraphicFramePr>
+              <a:graphicFrameLocks xmlns:a="http://schemas.openxmlformats.org/drawingml/2006/main" noChangeAspect="1"/>
+            </wp:cNvGraphicFramePr>
+            <a:graphic xmlns:a="http://schemas.openxmlformats.org/drawingml/2006/main">
+              <a:graphicData uri="http://schemas.openxmlformats.org/drawingml/2006/picture">
+                <pic:pic xmlns:pic="http://schemas.openxmlformats.org/drawingml/2006/picture">
+                  <pic:nvPicPr>
+                    <pic:cNvPr id="9" name="Screenshot_3.png"/>
+                    <pic:cNvPicPr/>
+                  </pic:nvPicPr>
+                  <pic:blipFill>
+                    <a:blip r:embed="rId38">
+                      <a:extLst>
+                        <a:ext uri="{28A0092B-C50C-407E-A947-70E740481C1C}">
+                          <a14:useLocalDpi xmlns:a14="http://schemas.microsoft.com/office/drawing/2010/main" val="0"/>
+                        </a:ext>
+                      </a:extLst>
+                    </a:blip>
+                    <a:stretch>
+                      <a:fillRect/>
+                    </a:stretch>
+                  </pic:blipFill>
+                  <pic:spPr>
+                    <a:xfrm>
+                      <a:off x="0" y="0"/>
+                      <a:ext cx="4746889" cy="1432911"/>
+                    </a:xfrm>
+                    <a:prstGeom prst="rect">
+                      <a:avLst/>
+                    </a:prstGeom>
+                    <a:ln>
+                      <a:solidFill>
+                        <a:schemeClr val="tx2">
+                          <a:lumMod val="50000"/>
+                        </a:schemeClr>
+                      </a:solidFill>
+                    </a:ln>
+                  </pic:spPr>
+                </pic:pic>
+              </a:graphicData>
+            </a:graphic>
+          </wp:inline>
+        </w:drawing>
+      </w:r>
+    </w:p>
+    <w:p>
+      <w:pPr>
+        <w:rPr>
+          <w:lang w:val="bg-BG"/>
+        </w:rPr>
+      </w:pPr>
+      <w:r>
+        <w:t xml:space="preserve">The </w:t>
+      </w:r>
+      <w:r>
+        <w:rPr>
+          <w:rStyle w:val="CodeChar"/>
+        </w:rPr>
+        <w:t>repeat()</w:t>
+      </w:r>
+      <w:r>
+        <w:rPr>
+          <w:noProof/>
+        </w:rPr>
+        <w:t xml:space="preserve"> </w:t>
+      </w:r>
+      <w:r>
+        <w:t xml:space="preserve">function should take the length of the word and return that </w:t>
+      </w:r>
+      <w:proofErr w:type="gramStart"/>
+      <w:r>
+        <w:t>amount</w:t>
+      </w:r>
+      <w:proofErr w:type="gramEnd"/>
+      <w:r>
+        <w:t xml:space="preserve"> of stars '</w:t>
+      </w:r>
+      <w:r>
+        <w:rPr>
+          <w:rFonts w:ascii="Consolas" w:hAnsi="Consolas"/>
+          <w:noProof/>
+        </w:rPr>
+        <w:t>*</w:t>
+      </w:r>
+      <w:r>
+        <w:t>'.</w:t>
+      </w:r>
+    </w:p>
+    <w:p>
+      <w:pPr>
+        <w:pStyle w:val="2"/>
+        <w:numPr>
+          <w:ilvl w:val="0"/>
+          <w:numId w:val="41"/>
+        </w:numPr>
+        <w:rPr>
+          <w:lang w:val="bg-BG"/>
+        </w:rPr>
+      </w:pPr>
+      <w:bookmarkStart w:id="0" w:name="_Hlk121309599"/>
+      <w:r>
+        <w:t>Count String Occurrences</w:t>
+      </w:r>
+    </w:p>
+    <w:p>
+      <w:pPr>
+        <w:rPr>
+          <w:lang w:val="bg-BG"/>
+        </w:rPr>
+      </w:pPr>
+      <w:r>
+        <w:t xml:space="preserve">Write a function that </w:t>
+      </w:r>
+      <w:r>
+        <w:rPr>
+          <w:b/>
+        </w:rPr>
+        <w:t>receives a text</w:t>
+      </w:r>
+      <w:r>
+        <w:t xml:space="preserve"> and a </w:t>
+      </w:r>
+      <w:r>
+        <w:rPr>
+          <w:b/>
+        </w:rPr>
+        <w:t>single word</w:t>
+      </w:r>
+      <w:r>
+        <w:t xml:space="preserve"> </w:t>
+      </w:r>
+      <w:r>
+        <w:rPr>
+          <w:b/>
+        </w:rPr>
+        <w:t>that you need to search</w:t>
+      </w:r>
+      <w:r>
+        <w:t xml:space="preserve">. </w:t>
+      </w:r>
+      <w:r>
+        <w:rPr>
+          <w:rStyle w:val="jlqj4b"/>
+          <w:lang w:val="en"/>
+        </w:rPr>
+        <w:t>Print the number of all occurrences of this word in the text.</w:t>
+      </w:r>
+    </w:p>
+    <w:p>
+      <w:pPr>
+        <w:pStyle w:val="3"/>
+        <w:rPr>
+          <w:lang w:val="bg-BG"/>
+        </w:rPr>
+      </w:pPr>
+      <w:r>
+        <w:lastRenderedPageBreak/>
+        <w:t>Input / Output</w:t>
+      </w:r>
+    </w:p>
+    <w:tbl>
+      <w:tblPr>
+        <w:tblStyle w:val="af"/>
+        <w:tblW w:w="6362" w:type="dxa"/>
+        <w:tblInd w:w="23" w:type="dxa"/>
+        <w:tblCellMar>
+          <w:top w:w="57" w:type="dxa"/>
+          <w:left w:w="85" w:type="dxa"/>
+          <w:bottom w:w="57" w:type="dxa"/>
+          <w:right w:w="85" w:type="dxa"/>
+        </w:tblCellMar>
+        <w:tblLook w:val="04A0" w:firstRow="1" w:lastRow="0" w:firstColumn="1" w:lastColumn="0" w:noHBand="0" w:noVBand="1"/>
+      </w:tblPr>
+      <w:tblGrid>
+        <w:gridCol w:w="5462"/>
+        <w:gridCol w:w="900"/>
+      </w:tblGrid>
+      <w:tr>
+        <w:tc>
+          <w:tcPr>
+            <w:tcW w:w="5462" w:type="dxa"/>
+            <w:shd w:val="clear" w:color="auto" w:fill="D9D9D9" w:themeFill="background1" w:themeFillShade="D9"/>
+            <w:vAlign w:val="center"/>
+          </w:tcPr>
+          <w:p>
+            <w:pPr>
+              <w:spacing w:before="0" w:after="0"/>
+              <w:jc w:val="center"/>
+              <w:rPr>
+                <w:b/>
+              </w:rPr>
+            </w:pPr>
+            <w:r>
+              <w:rPr>
+                <w:b/>
+              </w:rPr>
+              <w:t>Input</w:t>
+            </w:r>
+          </w:p>
+        </w:tc>
+        <w:tc>
+          <w:tcPr>
+            <w:tcW w:w="900" w:type="dxa"/>
+            <w:shd w:val="clear" w:color="auto" w:fill="D9D9D9" w:themeFill="background1" w:themeFillShade="D9"/>
+            <w:vAlign w:val="center"/>
+          </w:tcPr>
+          <w:p>
+            <w:pPr>
+              <w:spacing w:before="0" w:after="0"/>
+              <w:jc w:val="center"/>
+              <w:rPr>
+                <w:b/>
+              </w:rPr>
+            </w:pPr>
+            <w:r>
+              <w:rPr>
+                <w:b/>
+              </w:rPr>
+              <w:t>Output</w:t>
+            </w:r>
+          </w:p>
+        </w:tc>
+      </w:tr>
+      <w:tr>
+        <w:tc>
+          <w:tcPr>
+            <w:tcW w:w="5462" w:type="dxa"/>
+            <w:vAlign w:val="center"/>
+          </w:tcPr>
+          <w:p>
+            <w:pPr>
+              <w:shd w:val="clear" w:color="auto" w:fill="FFFFFF"/>
+              <w:tabs>
+                <w:tab w:val="left" w:pos="916"/>
+                <w:tab w:val="left" w:pos="1832"/>
+                <w:tab w:val="left" w:pos="2748"/>
+                <w:tab w:val="left" w:pos="3664"/>
+                <w:tab w:val="left" w:pos="4580"/>
+                <w:tab w:val="left" w:pos="5496"/>
+                <w:tab w:val="left" w:pos="6412"/>
+                <w:tab w:val="left" w:pos="7328"/>
+                <w:tab w:val="left" w:pos="8244"/>
+                <w:tab w:val="left" w:pos="9160"/>
+                <w:tab w:val="left" w:pos="10076"/>
+                <w:tab w:val="left" w:pos="10992"/>
+                <w:tab w:val="left" w:pos="11908"/>
+                <w:tab w:val="left" w:pos="12824"/>
+                <w:tab w:val="left" w:pos="13740"/>
+                <w:tab w:val="left" w:pos="14656"/>
+              </w:tabs>
+              <w:spacing w:before="0" w:after="0"/>
+              <w:rPr>
+                <w:rFonts w:ascii="Consolas" w:eastAsia="Times New Roman" w:hAnsi="Consolas" w:cstheme="minorHAnsi"/>
+                <w:color w:val="000000"/>
+                <w:lang w:val="bg-BG"/>
+              </w:rPr>
+            </w:pPr>
+            <w:r>
+              <w:rPr>
+                <w:rFonts w:ascii="Consolas" w:eastAsia="Times New Roman" w:hAnsi="Consolas" w:cstheme="minorHAnsi"/>
+                <w:noProof/>
+                <w:color w:val="000000"/>
+              </w:rPr>
+              <w:t>'</w:t>
+            </w:r>
+            <w:r>
+              <w:rPr>
+                <w:rFonts w:ascii="Consolas" w:eastAsia="Times New Roman" w:hAnsi="Consolas" w:cstheme="minorHAnsi"/>
+                <w:noProof/>
+                <w:color w:val="000000"/>
+              </w:rPr>
+              <w:t>This is a word and it also is a sentence</w:t>
+            </w:r>
+            <w:r>
+              <w:rPr>
+                <w:rFonts w:ascii="Consolas" w:eastAsia="Times New Roman" w:hAnsi="Consolas" w:cstheme="minorHAnsi"/>
+                <w:noProof/>
+                <w:color w:val="000000"/>
+              </w:rPr>
+              <w:t>'</w:t>
+            </w:r>
+            <w:r>
+              <w:rPr>
+                <w:rFonts w:ascii="Consolas" w:eastAsia="Times New Roman" w:hAnsi="Consolas" w:cstheme="minorHAnsi"/>
+                <w:noProof/>
+                <w:color w:val="000000"/>
+              </w:rPr>
+              <w:t>,</w:t>
+            </w:r>
+          </w:p>
+          <w:p>
+            <w:pPr>
+              <w:shd w:val="clear" w:color="auto" w:fill="FFFFFF"/>
+              <w:tabs>
+                <w:tab w:val="left" w:pos="916"/>
+                <w:tab w:val="left" w:pos="1832"/>
+                <w:tab w:val="left" w:pos="2748"/>
+                <w:tab w:val="left" w:pos="3664"/>
+                <w:tab w:val="left" w:pos="4580"/>
+                <w:tab w:val="left" w:pos="5496"/>
+                <w:tab w:val="left" w:pos="6412"/>
+                <w:tab w:val="left" w:pos="7328"/>
+                <w:tab w:val="left" w:pos="8244"/>
+                <w:tab w:val="left" w:pos="9160"/>
+                <w:tab w:val="left" w:pos="10076"/>
+                <w:tab w:val="left" w:pos="10992"/>
+                <w:tab w:val="left" w:pos="11908"/>
+                <w:tab w:val="left" w:pos="12824"/>
+                <w:tab w:val="left" w:pos="13740"/>
+                <w:tab w:val="left" w:pos="14656"/>
+              </w:tabs>
+              <w:spacing w:before="0" w:after="0"/>
+              <w:rPr>
+                <w:rFonts w:ascii="Consolas" w:eastAsia="Times New Roman" w:hAnsi="Consolas" w:cstheme="minorHAnsi"/>
+                <w:noProof/>
+                <w:color w:val="000000"/>
+              </w:rPr>
+            </w:pPr>
+            <w:r>
+              <w:rPr>
+                <w:rFonts w:ascii="Consolas" w:eastAsia="Times New Roman" w:hAnsi="Consolas" w:cstheme="minorHAnsi"/>
+                <w:noProof/>
+                <w:color w:val="000000"/>
+              </w:rPr>
+              <w:t>'</w:t>
+            </w:r>
+            <w:r>
+              <w:rPr>
+                <w:rFonts w:ascii="Consolas" w:eastAsia="Times New Roman" w:hAnsi="Consolas" w:cstheme="minorHAnsi"/>
+                <w:noProof/>
+                <w:color w:val="000000"/>
+              </w:rPr>
+              <w:t>is</w:t>
+            </w:r>
+            <w:r>
+              <w:rPr>
+                <w:rFonts w:ascii="Consolas" w:eastAsia="Times New Roman" w:hAnsi="Consolas" w:cstheme="minorHAnsi"/>
+                <w:noProof/>
+                <w:color w:val="000000"/>
+              </w:rPr>
+              <w:t>'</w:t>
+            </w:r>
+          </w:p>
+        </w:tc>
+        <w:tc>
+          <w:tcPr>
+            <w:tcW w:w="900" w:type="dxa"/>
+            <w:vAlign w:val="center"/>
+          </w:tcPr>
+          <w:p>
+            <w:pPr>
+              <w:shd w:val="clear" w:color="auto" w:fill="FFFFFF"/>
+              <w:tabs>
+                <w:tab w:val="left" w:pos="916"/>
+                <w:tab w:val="left" w:pos="1832"/>
+                <w:tab w:val="left" w:pos="2748"/>
+                <w:tab w:val="left" w:pos="3664"/>
+                <w:tab w:val="left" w:pos="4580"/>
+                <w:tab w:val="left" w:pos="5496"/>
+                <w:tab w:val="left" w:pos="6412"/>
+                <w:tab w:val="left" w:pos="7328"/>
+                <w:tab w:val="left" w:pos="8244"/>
+                <w:tab w:val="left" w:pos="9160"/>
+                <w:tab w:val="left" w:pos="10076"/>
+                <w:tab w:val="left" w:pos="10992"/>
+                <w:tab w:val="left" w:pos="11908"/>
+                <w:tab w:val="left" w:pos="12824"/>
+                <w:tab w:val="left" w:pos="13740"/>
+                <w:tab w:val="left" w:pos="14656"/>
+              </w:tabs>
+              <w:spacing w:before="0" w:after="0"/>
+              <w:rPr>
+                <w:rFonts w:ascii="Consolas" w:eastAsia="Times New Roman" w:hAnsi="Consolas" w:cstheme="minorHAnsi"/>
+                <w:noProof/>
+                <w:color w:val="000000"/>
+              </w:rPr>
+            </w:pPr>
+            <w:r>
+              <w:rPr>
+                <w:rFonts w:ascii="Consolas" w:eastAsia="Times New Roman" w:hAnsi="Consolas" w:cstheme="minorHAnsi"/>
+                <w:noProof/>
+                <w:color w:val="000000"/>
+              </w:rPr>
+              <w:t>2</w:t>
+            </w:r>
+          </w:p>
+        </w:tc>
+      </w:tr>
+      <w:tr>
+        <w:tc>
+          <w:tcPr>
+            <w:tcW w:w="5462" w:type="dxa"/>
+            <w:vAlign w:val="center"/>
+          </w:tcPr>
+          <w:p>
+            <w:pPr>
+              <w:shd w:val="clear" w:color="auto" w:fill="FFFFFF"/>
+              <w:tabs>
+                <w:tab w:val="left" w:pos="916"/>
+                <w:tab w:val="left" w:pos="1832"/>
+                <w:tab w:val="left" w:pos="2748"/>
+                <w:tab w:val="left" w:pos="3664"/>
+                <w:tab w:val="left" w:pos="4580"/>
+                <w:tab w:val="left" w:pos="5496"/>
+                <w:tab w:val="left" w:pos="6412"/>
+                <w:tab w:val="left" w:pos="7328"/>
+                <w:tab w:val="left" w:pos="8244"/>
+                <w:tab w:val="left" w:pos="9160"/>
+                <w:tab w:val="left" w:pos="10076"/>
+                <w:tab w:val="left" w:pos="10992"/>
+                <w:tab w:val="left" w:pos="11908"/>
+                <w:tab w:val="left" w:pos="12824"/>
+                <w:tab w:val="left" w:pos="13740"/>
+                <w:tab w:val="left" w:pos="14656"/>
+              </w:tabs>
+              <w:spacing w:before="0" w:after="0"/>
+              <w:rPr>
+                <w:rFonts w:ascii="Consolas" w:eastAsia="Times New Roman" w:hAnsi="Consolas" w:cstheme="minorHAnsi"/>
+                <w:noProof/>
+                <w:color w:val="000000"/>
+              </w:rPr>
+            </w:pPr>
+            <w:r>
+              <w:rPr>
+                <w:rFonts w:ascii="Consolas" w:eastAsia="Times New Roman" w:hAnsi="Consolas" w:cstheme="minorHAnsi"/>
+                <w:noProof/>
+                <w:color w:val="000000"/>
+              </w:rPr>
+              <w:t>'</w:t>
+            </w:r>
+            <w:r>
+              <w:rPr>
+                <w:rFonts w:ascii="Consolas" w:eastAsia="Times New Roman" w:hAnsi="Consolas" w:cstheme="minorHAnsi"/>
+                <w:noProof/>
+                <w:color w:val="000000"/>
+              </w:rPr>
+              <w:t>softuni is great place for learning new programming languages</w:t>
+            </w:r>
+            <w:r>
+              <w:rPr>
+                <w:rFonts w:ascii="Consolas" w:eastAsia="Times New Roman" w:hAnsi="Consolas" w:cstheme="minorHAnsi"/>
+                <w:noProof/>
+                <w:color w:val="000000"/>
+              </w:rPr>
+              <w:t>',</w:t>
+            </w:r>
+          </w:p>
+          <w:p>
+            <w:pPr>
+              <w:shd w:val="clear" w:color="auto" w:fill="FFFFFF"/>
+              <w:tabs>
+                <w:tab w:val="left" w:pos="916"/>
+                <w:tab w:val="left" w:pos="1832"/>
+                <w:tab w:val="left" w:pos="2748"/>
+                <w:tab w:val="left" w:pos="3664"/>
+                <w:tab w:val="left" w:pos="4580"/>
+                <w:tab w:val="left" w:pos="5496"/>
+                <w:tab w:val="left" w:pos="6412"/>
+                <w:tab w:val="left" w:pos="7328"/>
+                <w:tab w:val="left" w:pos="8244"/>
+                <w:tab w:val="left" w:pos="9160"/>
+                <w:tab w:val="left" w:pos="10076"/>
+                <w:tab w:val="left" w:pos="10992"/>
+                <w:tab w:val="left" w:pos="11908"/>
+                <w:tab w:val="left" w:pos="12824"/>
+                <w:tab w:val="left" w:pos="13740"/>
+                <w:tab w:val="left" w:pos="14656"/>
+              </w:tabs>
+              <w:spacing w:before="0" w:after="0"/>
+              <w:rPr>
+                <w:rFonts w:ascii="Consolas" w:eastAsia="Times New Roman" w:hAnsi="Consolas" w:cstheme="minorHAnsi"/>
+                <w:noProof/>
+                <w:color w:val="000000"/>
+              </w:rPr>
+            </w:pPr>
+            <w:r>
+              <w:rPr>
+                <w:rFonts w:ascii="Consolas" w:eastAsia="Times New Roman" w:hAnsi="Consolas" w:cstheme="minorHAnsi"/>
+                <w:noProof/>
+                <w:color w:val="000000"/>
+              </w:rPr>
+              <w:t>'softuni'</w:t>
+            </w:r>
+          </w:p>
+        </w:tc>
+        <w:tc>
+          <w:tcPr>
+            <w:tcW w:w="900" w:type="dxa"/>
+            <w:vAlign w:val="center"/>
+          </w:tcPr>
+          <w:p>
+            <w:pPr>
+              <w:shd w:val="clear" w:color="auto" w:fill="FFFFFF"/>
+              <w:tabs>
+                <w:tab w:val="left" w:pos="916"/>
+                <w:tab w:val="left" w:pos="1832"/>
+                <w:tab w:val="left" w:pos="2748"/>
+                <w:tab w:val="left" w:pos="3664"/>
+                <w:tab w:val="left" w:pos="4580"/>
+                <w:tab w:val="left" w:pos="5496"/>
+                <w:tab w:val="left" w:pos="6412"/>
+                <w:tab w:val="left" w:pos="7328"/>
+                <w:tab w:val="left" w:pos="8244"/>
+                <w:tab w:val="left" w:pos="9160"/>
+                <w:tab w:val="left" w:pos="10076"/>
+                <w:tab w:val="left" w:pos="10992"/>
+                <w:tab w:val="left" w:pos="11908"/>
+                <w:tab w:val="left" w:pos="12824"/>
+                <w:tab w:val="left" w:pos="13740"/>
+                <w:tab w:val="left" w:pos="14656"/>
+              </w:tabs>
+              <w:spacing w:before="0" w:after="0"/>
+              <w:rPr>
+                <w:rFonts w:ascii="Consolas" w:eastAsia="Times New Roman" w:hAnsi="Consolas" w:cstheme="minorHAnsi"/>
+                <w:noProof/>
+                <w:color w:val="000000"/>
+              </w:rPr>
+            </w:pPr>
+            <w:r>
+              <w:rPr>
+                <w:rFonts w:ascii="Consolas" w:eastAsia="Times New Roman" w:hAnsi="Consolas" w:cstheme="minorHAnsi"/>
+                <w:noProof/>
+                <w:color w:val="000000"/>
+              </w:rPr>
+              <w:t>1</w:t>
+            </w:r>
+          </w:p>
+        </w:tc>
+      </w:tr>
+    </w:tbl>
+    <w:p>
+      <w:pPr>
+        <w:pStyle w:val="3"/>
+        <w:rPr>
+          <w:lang w:val="bg-BG"/>
+        </w:rPr>
+      </w:pPr>
+      <w:r>
+        <w:t>Hints</w:t>
+      </w:r>
+    </w:p>
+    <w:p>
+      <w:pPr>
+        <w:rPr>
+          <w:lang w:val="bg-BG"/>
+        </w:rPr>
+      </w:pPr>
+      <w:r>
+        <w:t xml:space="preserve">Split the sentence into words and create a </w:t>
+      </w:r>
+      <w:r>
+        <w:rPr>
+          <w:b/>
+          <w:bCs/>
+        </w:rPr>
+        <w:t>counter</w:t>
+      </w:r>
+      <w:r>
+        <w:t xml:space="preserve"> that stores how many times the searched word occurs.</w:t>
+      </w:r>
+    </w:p>
+    <w:p>
+      <w:pPr>
+        <w:rPr>
+          <w:lang w:val="bg-BG"/>
+        </w:rPr>
+      </w:pPr>
+      <w:r>
+        <w:rPr>
+          <w:noProof/>
+          <w:lang w:val="bg-BG" w:eastAsia="bg-BG"/>
+        </w:rPr>
+        <w:drawing>
+          <wp:inline distT="0" distB="0" distL="0" distR="0" wp14:anchorId="4F693128" wp14:editId="118FB230">
+            <wp:extent cx="5219700" cy="1577165"/>
+            <wp:effectExtent l="19050" t="19050" r="0" b="4445"/>
+            <wp:docPr id="13" name="Картина 13"/>
+            <wp:cNvGraphicFramePr>
+              <a:graphicFrameLocks xmlns:a="http://schemas.openxmlformats.org/drawingml/2006/main" noChangeAspect="1"/>
+            </wp:cNvGraphicFramePr>
+            <a:graphic xmlns:a="http://schemas.openxmlformats.org/drawingml/2006/main">
+              <a:graphicData uri="http://schemas.openxmlformats.org/drawingml/2006/picture">
+                <pic:pic xmlns:pic="http://schemas.openxmlformats.org/drawingml/2006/picture">
+                  <pic:nvPicPr>
+                    <pic:cNvPr id="13" name="Screenshot_4.png"/>
+                    <pic:cNvPicPr/>
+                  </pic:nvPicPr>
+                  <pic:blipFill>
+                    <a:blip r:embed="rId39">
+                      <a:extLst>
+                        <a:ext uri="{28A0092B-C50C-407E-A947-70E740481C1C}">
+                          <a14:useLocalDpi xmlns:a14="http://schemas.microsoft.com/office/drawing/2010/main" val="0"/>
+                        </a:ext>
+                      </a:extLst>
+                    </a:blip>
+                    <a:stretch>
+                      <a:fillRect/>
+                    </a:stretch>
+                  </pic:blipFill>
+                  <pic:spPr>
+                    <a:xfrm>
+                      <a:off x="0" y="0"/>
+                      <a:ext cx="5237024" cy="1582400"/>
+                    </a:xfrm>
+                    <a:prstGeom prst="rect">
+                      <a:avLst/>
+                    </a:prstGeom>
+                    <a:ln>
+                      <a:solidFill>
+                        <a:schemeClr val="tx2">
+                          <a:lumMod val="50000"/>
+                        </a:schemeClr>
+                      </a:solidFill>
+                    </a:ln>
+                  </pic:spPr>
+                </pic:pic>
+              </a:graphicData>
+            </a:graphic>
+          </wp:inline>
+        </w:drawing>
+      </w:r>
+    </w:p>
+    <w:bookmarkEnd w:id="0"/>
+    <w:p>
+      <w:pPr>
         <w:rPr>
           <w:lang w:val="bg-BG"/>
         </w:rPr>
       </w:pPr>
     </w:p>
     <w:sectPr>
-      <w:headerReference w:type="default" r:id="rId37"/>
-      <w:footerReference w:type="default" r:id="rId38"/>
+      <w:headerReference w:type="default" r:id="rId40"/>
+      <w:footerReference w:type="default" r:id="rId41"/>
       <w:pgSz w:w="11909" w:h="16834" w:code="9"/>
       <w:pgMar w:top="567" w:right="737" w:bottom="1077" w:left="737" w:header="567" w:footer="794" w:gutter="0"/>
       <w:cols w:space="720"/>
@@ -8457,7 +9912,7 @@
                               <w:szCs w:val="17"/>
                             </w:rPr>
                           </w:pPr>
-                          <w:bookmarkStart w:id="0" w:name="_Hlk24191091"/>
+                          <w:bookmarkStart w:id="1" w:name="_Hlk24191091"/>
                           <w:r>
                             <w:rPr>
                               <w:sz w:val="17"/>
@@ -8602,7 +10057,7 @@
                             <w:t>.</w:t>
                           </w:r>
                         </w:p>
-                        <w:bookmarkEnd w:id="0"/>
+                        <w:bookmarkEnd w:id="1"/>
                         <w:p>
                           <w:pPr>
                             <w:spacing w:line="240" w:lineRule="auto"/>
@@ -9184,7 +10639,7 @@
                         <w:szCs w:val="17"/>
                       </w:rPr>
                     </w:pPr>
-                    <w:bookmarkStart w:id="1" w:name="_Hlk24191091"/>
+                    <w:bookmarkStart w:id="2" w:name="_Hlk24191091"/>
                     <w:r>
                       <w:rPr>
                         <w:sz w:val="17"/>
@@ -9329,7 +10784,7 @@
                       <w:t>.</w:t>
                     </w:r>
                   </w:p>
-                  <w:bookmarkEnd w:id="1"/>
+                  <w:bookmarkEnd w:id="2"/>
                   <w:p>
                     <w:pPr>
                       <w:spacing w:line="240" w:lineRule="auto"/>
@@ -10026,7 +11481,7 @@
             </wp:anchor>
           </w:drawing>
         </mc:Choice>
-        <mc:Fallback xmlns:a="http://schemas.openxmlformats.org/drawingml/2006/main" xmlns:pic="http://schemas.openxmlformats.org/drawingml/2006/picture" xmlns:a14="http://schemas.microsoft.com/office/drawing/2010/main" xmlns:a1611="http://schemas.microsoft.com/office/drawing/2016/11/main">
+        <mc:Fallback xmlns:a1611="http://schemas.microsoft.com/office/drawing/2016/11/main" xmlns:a14="http://schemas.microsoft.com/office/drawing/2010/main" xmlns:pic="http://schemas.openxmlformats.org/drawingml/2006/picture" xmlns:a="http://schemas.openxmlformats.org/drawingml/2006/main">
           <w:pict>
             <v:line id="Straight Connector 19" style="position:absolute;flip:y;z-index:251622400;visibility:visible;mso-wrap-style:square;mso-width-percent:0;mso-height-percent:0;mso-wrap-distance-left:9pt;mso-wrap-distance-top:0;mso-wrap-distance-right:9pt;mso-wrap-distance-bottom:0;mso-position-horizontal:absolute;mso-position-horizontal-relative:text;mso-position-vertical:absolute;mso-position-vertical-relative:text;mso-width-percent:0;mso-height-percent:0;mso-width-relative:page;mso-height-relative:page" o:spid="_x0000_s1026" strokecolor="#974706 [1609]" strokeweight="1pt" from="-.1pt,5.2pt" to="520.7pt,5.2pt" w14:anchorId="60BE7D18" o:gfxdata="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">
               <v:stroke endcap="round"/>
@@ -15830,6 +17285,7 @@
   <w:style w:type="character" w:default="1" w:styleId="a0">
     <w:name w:val="Default Paragraph Font"/>
     <w:uiPriority w:val="1"/>
+    <w:semiHidden/>
     <w:unhideWhenUsed/>
   </w:style>
   <w:style w:type="table" w:default="1" w:styleId="a1">
@@ -15999,6 +17455,7 @@
     <w:basedOn w:val="a0"/>
     <w:link w:val="3"/>
     <w:uiPriority w:val="9"/>
+    <w:qFormat/>
     <w:rsid w:val="008C5930"/>
     <w:rPr>
       <w:rFonts w:eastAsiaTheme="majorEastAsia" w:cstheme="majorBidi"/>
@@ -16221,6 +17678,11 @@
       <w:sz w:val="20"/>
       <w:szCs w:val="20"/>
     </w:rPr>
+  </w:style>
+  <w:style w:type="character" w:customStyle="1" w:styleId="jlqj4b">
+    <w:name w:val="jlqj4b"/>
+    <w:basedOn w:val="a0"/>
+    <w:rsid w:val="00441A59"/>
   </w:style>
 </w:styles>
 </file>
@@ -16511,10 +17973,6 @@
 </file>
 
 <file path=customXml/item1.xml><?xml version="1.0" encoding="utf-8"?>
-<b:Sources xmlns:b="http://schemas.openxmlformats.org/officeDocument/2006/bibliography" xmlns="http://schemas.openxmlformats.org/officeDocument/2006/bibliography" SelectedStyle="\APA.XSL" StyleName="APA"/>
-</file>
-
-<file path=customXml/item2.xml><?xml version="1.0" encoding="utf-8"?>
 <ct:contentTypeSchema xmlns:ct="http://schemas.microsoft.com/office/2006/metadata/contentType" xmlns:ma="http://schemas.microsoft.com/office/2006/metadata/properties/metaAttributes" ct:_="" ma:_="" ma:contentTypeName="Document" ma:contentTypeID="0x010100B6C18B0EB80FEC43B96FC4929E3ACDFF" ma:contentTypeVersion="8" ma:contentTypeDescription="Create a new document." ma:contentTypeScope="" ma:versionID="6bb60d0f0e9e47938221aa118ad76888">
   <xsd:schema xmlns:xsd="http://www.w3.org/2001/XMLSchema" xmlns:xs="http://www.w3.org/2001/XMLSchema" xmlns:p="http://schemas.microsoft.com/office/2006/metadata/properties" xmlns:ns2="4f985cec-e092-4bcf-a1e1-b816bd0221d8" targetNamespace="http://schemas.microsoft.com/office/2006/metadata/properties" ma:root="true" ma:fieldsID="d81d7665d4e84f7ea38159bca2b592d6" ns2:_="">
     <xsd:import namespace="4f985cec-e092-4bcf-a1e1-b816bd0221d8"/>
@@ -16686,7 +18144,17 @@
 </ct:contentTypeSchema>
 </file>
 
+<file path=customXml/item2.xml><?xml version="1.0" encoding="utf-8"?>
+<b:Sources xmlns:b="http://schemas.openxmlformats.org/officeDocument/2006/bibliography" xmlns="http://schemas.openxmlformats.org/officeDocument/2006/bibliography" SelectedStyle="\APA.XSL" StyleName="APA"/>
+</file>
+
 <file path=customXml/item3.xml><?xml version="1.0" encoding="utf-8"?>
+<p:properties xmlns:p="http://schemas.microsoft.com/office/2006/metadata/properties" xmlns:xsi="http://www.w3.org/2001/XMLSchema-instance" xmlns:pc="http://schemas.microsoft.com/office/infopath/2007/PartnerControls">
+  <documentManagement/>
+</p:properties>
+</file>
+
+<file path=customXml/item4.xml><?xml version="1.0" encoding="utf-8"?>
 <?mso-contentType ?>
 <FormTemplates xmlns="http://schemas.microsoft.com/sharepoint/v3/contenttype/forms">
   <Display>DocumentLibraryForm</Display>
@@ -16695,21 +18163,7 @@
 </FormTemplates>
 </file>
 
-<file path=customXml/item4.xml><?xml version="1.0" encoding="utf-8"?>
-<p:properties xmlns:p="http://schemas.microsoft.com/office/2006/metadata/properties" xmlns:xsi="http://www.w3.org/2001/XMLSchema-instance" xmlns:pc="http://schemas.microsoft.com/office/infopath/2007/PartnerControls">
-  <documentManagement/>
-</p:properties>
-</file>
-
 <file path=customXml/itemProps1.xml><?xml version="1.0" encoding="utf-8"?>
-<ds:datastoreItem xmlns:ds="http://schemas.openxmlformats.org/officeDocument/2006/customXml" ds:itemID="{CAA58564-B5AB-42D2-B37C-73443178E95B}">
-  <ds:schemaRefs>
-    <ds:schemaRef ds:uri="http://schemas.openxmlformats.org/officeDocument/2006/bibliography"/>
-  </ds:schemaRefs>
-</ds:datastoreItem>
-</file>
-
-<file path=customXml/itemProps2.xml><?xml version="1.0" encoding="utf-8"?>
 <ds:datastoreItem xmlns:ds="http://schemas.openxmlformats.org/officeDocument/2006/customXml" ds:itemID="{D6ED4560-195A-44FF-8D30-1B344521AFD6}">
   <ds:schemaRefs>
     <ds:schemaRef ds:uri="http://schemas.microsoft.com/office/2006/metadata/contentType"/>
@@ -16727,19 +18181,27 @@
 </ds:datastoreItem>
 </file>
 
-<file path=customXml/itemProps3.xml><?xml version="1.0" encoding="utf-8"?>
-<ds:datastoreItem xmlns:ds="http://schemas.openxmlformats.org/officeDocument/2006/customXml" ds:itemID="{ABF6E877-42D5-49BF-ABBD-36D5F3F486D6}">
+<file path=customXml/itemProps2.xml><?xml version="1.0" encoding="utf-8"?>
+<ds:datastoreItem xmlns:ds="http://schemas.openxmlformats.org/officeDocument/2006/customXml" ds:itemID="{CAA58564-B5AB-42D2-B37C-73443178E95B}">
   <ds:schemaRefs>
-    <ds:schemaRef ds:uri="http://schemas.microsoft.com/sharepoint/v3/contenttype/forms"/>
+    <ds:schemaRef ds:uri="http://schemas.openxmlformats.org/officeDocument/2006/bibliography"/>
   </ds:schemaRefs>
 </ds:datastoreItem>
 </file>
 
-<file path=customXml/itemProps4.xml><?xml version="1.0" encoding="utf-8"?>
+<file path=customXml/itemProps3.xml><?xml version="1.0" encoding="utf-8"?>
 <ds:datastoreItem xmlns:ds="http://schemas.openxmlformats.org/officeDocument/2006/customXml" ds:itemID="{642AD100-1791-43AC-8FB0-4D3F7DB735D5}">
   <ds:schemaRefs>
     <ds:schemaRef ds:uri="http://schemas.microsoft.com/office/2006/metadata/properties"/>
     <ds:schemaRef ds:uri="http://schemas.microsoft.com/office/infopath/2007/PartnerControls"/>
   </ds:schemaRefs>
 </ds:datastoreItem>
+</file>
+
+<file path=customXml/itemProps4.xml><?xml version="1.0" encoding="utf-8"?>
+<ds:datastoreItem xmlns:ds="http://schemas.openxmlformats.org/officeDocument/2006/customXml" ds:itemID="{ABF6E877-42D5-49BF-ABBD-36D5F3F486D6}">
+  <ds:schemaRefs>
+    <ds:schemaRef ds:uri="http://schemas.microsoft.com/sharepoint/v3/contenttype/forms"/>
+  </ds:schemaRefs>
+</ds:datastoreItem>
 </file>
</xml_diff>